<commit_message>
Fixed typo in xlsx file and in document tables
</commit_message>
<xml_diff>
--- a/doc/apartments.docx
+++ b/doc/apartments.docx
@@ -156,8 +156,6 @@
               <w:szCs w:val="28"/>
             </w:rPr>
           </w:pPr>
-          <w:bookmarkStart w:id="0" w:name="_GoBack"/>
-          <w:bookmarkEnd w:id="0"/>
         </w:p>
         <w:p>
           <w:pPr>
@@ -435,7 +433,23 @@
               <w:sz w:val="28"/>
               <w:szCs w:val="28"/>
             </w:rPr>
-            <w:t xml:space="preserve">доктор технич. наук, </w:t>
+            <w:t xml:space="preserve">доктор </w:t>
+          </w:r>
+          <w:proofErr w:type="spellStart"/>
+          <w:r>
+            <w:rPr>
+              <w:sz w:val="28"/>
+              <w:szCs w:val="28"/>
+            </w:rPr>
+            <w:t>технич</w:t>
+          </w:r>
+          <w:proofErr w:type="spellEnd"/>
+          <w:r>
+            <w:rPr>
+              <w:sz w:val="28"/>
+              <w:szCs w:val="28"/>
+            </w:rPr>
+            <w:t xml:space="preserve">. наук, </w:t>
           </w:r>
         </w:p>
         <w:p>
@@ -583,11 +597,16 @@
       <w:r>
         <w:t xml:space="preserve"> ряд </w:t>
       </w:r>
+      <w:proofErr w:type="spellStart"/>
       <w:r>
         <w:t>а</w:t>
       </w:r>
       <w:r>
-        <w:t>параметров, таких как расположение квартиры</w:t>
+        <w:t>параметров</w:t>
+      </w:r>
+      <w:proofErr w:type="spellEnd"/>
+      <w:r>
+        <w:t>, таких как расположение квартиры</w:t>
       </w:r>
       <w:r>
         <w:t xml:space="preserve"> (основную роль играет расстояние до посольства США)</w:t>
@@ -713,8 +732,16 @@
         <w:rPr>
           <w:lang w:val="en-US"/>
         </w:rPr>
-        <w:t>Newly furnished apartment in centre</w:t>
-      </w:r>
+        <w:t xml:space="preserve">Newly furnished apartment in </w:t>
+      </w:r>
+      <w:proofErr w:type="spellStart"/>
+      <w:r>
+        <w:rPr>
+          <w:lang w:val="en-US"/>
+        </w:rPr>
+        <w:t>centre</w:t>
+      </w:r>
+      <w:proofErr w:type="spellEnd"/>
       <w:r>
         <w:rPr>
           <w:lang w:val="en-US"/>
@@ -797,7 +824,35 @@
         <w:rPr>
           <w:lang w:val="en-US"/>
         </w:rPr>
-        <w:t>New modern aptmnt, centre in a walking distance</w:t>
+        <w:t xml:space="preserve">New modern </w:t>
+      </w:r>
+      <w:proofErr w:type="spellStart"/>
+      <w:r>
+        <w:rPr>
+          <w:lang w:val="en-US"/>
+        </w:rPr>
+        <w:t>aptmnt</w:t>
+      </w:r>
+      <w:proofErr w:type="spellEnd"/>
+      <w:r>
+        <w:rPr>
+          <w:lang w:val="en-US"/>
+        </w:rPr>
+        <w:t xml:space="preserve">, </w:t>
+      </w:r>
+      <w:proofErr w:type="spellStart"/>
+      <w:r>
+        <w:rPr>
+          <w:lang w:val="en-US"/>
+        </w:rPr>
+        <w:t>centre</w:t>
+      </w:r>
+      <w:proofErr w:type="spellEnd"/>
+      <w:r>
+        <w:rPr>
+          <w:lang w:val="en-US"/>
+        </w:rPr>
+        <w:t xml:space="preserve"> in a walking distance</w:t>
       </w:r>
       <w:r>
         <w:rPr>
@@ -1899,8 +1954,30 @@
               <w:rPr>
                 <w:lang w:val="en-US"/>
               </w:rPr>
-              <w:t>, стиральная машинка</w:t>
-            </w:r>
+              <w:t xml:space="preserve">, </w:t>
+            </w:r>
+            <w:proofErr w:type="spellStart"/>
+            <w:r>
+              <w:rPr>
+                <w:lang w:val="en-US"/>
+              </w:rPr>
+              <w:t>стиральная</w:t>
+            </w:r>
+            <w:proofErr w:type="spellEnd"/>
+            <w:r>
+              <w:rPr>
+                <w:lang w:val="en-US"/>
+              </w:rPr>
+              <w:t xml:space="preserve"> </w:t>
+            </w:r>
+            <w:proofErr w:type="spellStart"/>
+            <w:r>
+              <w:rPr>
+                <w:lang w:val="en-US"/>
+              </w:rPr>
+              <w:t>машинка</w:t>
+            </w:r>
+            <w:proofErr w:type="spellEnd"/>
           </w:p>
         </w:tc>
         <w:tc>
@@ -6232,6 +6309,7 @@
                 <w:color w:val="000000"/>
               </w:rPr>
             </w:pPr>
+            <w:proofErr w:type="spellStart"/>
             <w:r>
               <w:rPr>
                 <w:b/>
@@ -6248,6 +6326,7 @@
               </w:rPr>
               <w:t>max</w:t>
             </w:r>
+            <w:proofErr w:type="spellEnd"/>
           </w:p>
         </w:tc>
         <w:tc>
@@ -7388,6 +7467,7 @@
                 <w:color w:val="000000"/>
               </w:rPr>
             </w:pPr>
+            <w:proofErr w:type="spellStart"/>
             <w:r>
               <w:rPr>
                 <w:b/>
@@ -7403,6 +7483,7 @@
               </w:rPr>
               <w:t>max</w:t>
             </w:r>
+            <w:proofErr w:type="spellEnd"/>
           </w:p>
         </w:tc>
         <w:tc>
@@ -7984,7 +8065,7 @@
               <w:rPr>
                 <w:color w:val="000000"/>
               </w:rPr>
-              <w:t>0,258739174</w:t>
+              <w:t>0,191488414</w:t>
             </w:r>
           </w:p>
         </w:tc>
@@ -8165,7 +8246,7 @@
               <w:rPr>
                 <w:color w:val="000000"/>
               </w:rPr>
-              <w:t>0,676260284</w:t>
+              <w:t>0,077227069</w:t>
             </w:r>
           </w:p>
         </w:tc>
@@ -8346,7 +8427,7 @@
               <w:rPr>
                 <w:color w:val="000000"/>
               </w:rPr>
-              <w:t>0,080828564</w:t>
+              <w:t>0,654057449</w:t>
             </w:r>
           </w:p>
         </w:tc>
@@ -8527,7 +8608,7 @@
               <w:rPr>
                 <w:color w:val="000000"/>
               </w:rPr>
-              <w:t>0,052814913</w:t>
+              <w:t>0,077227069</w:t>
             </w:r>
           </w:p>
         </w:tc>
@@ -8560,6 +8641,7 @@
                 <w:color w:val="000000"/>
               </w:rPr>
             </w:pPr>
+            <w:proofErr w:type="spellStart"/>
             <w:r>
               <w:rPr>
                 <w:b/>
@@ -8575,6 +8657,7 @@
               </w:rPr>
               <w:t>max</w:t>
             </w:r>
+            <w:proofErr w:type="spellEnd"/>
           </w:p>
         </w:tc>
         <w:tc>
@@ -9782,6 +9865,7 @@
                 <w:color w:val="000000"/>
               </w:rPr>
             </w:pPr>
+            <w:proofErr w:type="spellStart"/>
             <w:r>
               <w:rPr>
                 <w:b/>
@@ -9797,6 +9881,7 @@
               </w:rPr>
               <w:t>max</w:t>
             </w:r>
+            <w:proofErr w:type="spellEnd"/>
           </w:p>
         </w:tc>
         <w:tc>
@@ -11006,6 +11091,7 @@
                 <w:color w:val="000000"/>
               </w:rPr>
             </w:pPr>
+            <w:proofErr w:type="spellStart"/>
             <w:r>
               <w:rPr>
                 <w:b/>
@@ -11021,6 +11107,7 @@
               </w:rPr>
               <w:t>max</w:t>
             </w:r>
+            <w:proofErr w:type="spellEnd"/>
           </w:p>
         </w:tc>
         <w:tc>
@@ -12209,6 +12296,7 @@
                 <w:color w:val="000000"/>
               </w:rPr>
             </w:pPr>
+            <w:proofErr w:type="spellStart"/>
             <w:r>
               <w:rPr>
                 <w:b/>
@@ -12224,6 +12312,7 @@
               </w:rPr>
               <w:t>max</w:t>
             </w:r>
+            <w:proofErr w:type="spellEnd"/>
           </w:p>
         </w:tc>
         <w:tc>
@@ -12426,11 +12515,6 @@
           <w:sz w:val="28"/>
         </w:rPr>
         <w:tab/>
-      </w:r>
-      <w:r>
-        <w:rPr>
-          <w:sz w:val="28"/>
-        </w:rPr>
         <w:t xml:space="preserve">После </w:t>
       </w:r>
       <w:r>
@@ -12558,8 +12642,6 @@
     </w:p>
     <w:p>
       <w:pPr>
-        <w:pStyle w:val="af8"/>
-        <w:ind w:left="1429"/>
         <w:jc w:val="center"/>
         <w:rPr>
           <w:sz w:val="28"/>
@@ -12675,7 +12757,7 @@
           <v:shape id="_x0000_i1025" type="#_x0000_t75" style="width:10.3pt;height:17.15pt" o:ole="">
             <v:imagedata r:id="rId9" o:title=""/>
           </v:shape>
-          <o:OLEObject Type="Embed" ProgID="Equation.3" ShapeID="_x0000_i1025" DrawAspect="Content" ObjectID="_1577467436" r:id="rId10"/>
+          <o:OLEObject Type="Embed" ProgID="Equation.3" ShapeID="_x0000_i1025" DrawAspect="Content" ObjectID="_1577479129" r:id="rId10"/>
         </w:object>
       </w:r>
       <m:oMath>
@@ -12811,7 +12893,6 @@
           <w:tab w:val="left" w:pos="8849"/>
         </w:tabs>
         <w:spacing w:line="360" w:lineRule="auto"/>
-        <w:ind w:left="1429"/>
         <w:jc w:val="center"/>
         <w:rPr>
           <w:sz w:val="28"/>
@@ -12821,7 +12902,7 @@
         <w:rPr>
           <w:sz w:val="28"/>
         </w:rPr>
-        <w:t xml:space="preserve"> 3</w:t>
+        <w:t>3</w:t>
       </w:r>
       <w:r>
         <w:rPr>
@@ -13052,7 +13133,6 @@
           <w:tab w:val="left" w:pos="8849"/>
         </w:tabs>
         <w:spacing w:line="360" w:lineRule="auto"/>
-        <w:ind w:left="1429" w:hanging="1571"/>
         <w:jc w:val="center"/>
         <w:rPr>
           <w:sz w:val="28"/>
@@ -13062,7 +13142,21 @@
         <w:rPr>
           <w:sz w:val="28"/>
         </w:rPr>
-        <w:t>1/3  × 1/5</w:t>
+        <w:t>1/</w:t>
+      </w:r>
+      <w:proofErr w:type="gramStart"/>
+      <w:r>
+        <w:rPr>
+          <w:sz w:val="28"/>
+        </w:rPr>
+        <w:t>3  ×</w:t>
+      </w:r>
+      <w:proofErr w:type="gramEnd"/>
+      <w:r>
+        <w:rPr>
+          <w:sz w:val="28"/>
+        </w:rPr>
+        <w:t xml:space="preserve"> 1/5</w:t>
       </w:r>
       <w:r>
         <w:rPr>
@@ -13247,70 +13341,38 @@
     </w:p>
     <w:p>
       <w:pPr>
+        <w:pStyle w:val="a6"/>
+        <w:numPr>
+          <w:ilvl w:val="0"/>
+          <w:numId w:val="0"/>
+        </w:numPr>
         <w:jc w:val="center"/>
-        <w:rPr>
-          <w:rFonts w:ascii="Calibri" w:hAnsi="Calibri"/>
-          <w:color w:val="000000"/>
-          <w:sz w:val="22"/>
-          <w:szCs w:val="22"/>
-        </w:rPr>
-      </w:pPr>
-      <w:r>
-        <w:rPr>
-          <w:sz w:val="28"/>
-        </w:rPr>
+      </w:pPr>
+      <w:r>
         <w:t>1/3 × 1/7</w:t>
       </w:r>
       <w:r>
         <w:rPr>
-          <w:sz w:val="28"/>
           <w:lang w:val="en-US"/>
         </w:rPr>
         <w:t xml:space="preserve"> </w:t>
       </w:r>
       <w:r>
-        <w:rPr>
-          <w:sz w:val="28"/>
-        </w:rPr>
         <w:t>× 1/3</w:t>
       </w:r>
       <w:r>
-        <w:rPr>
-          <w:sz w:val="28"/>
-        </w:rPr>
         <w:t xml:space="preserve"> × 1 × </w:t>
       </w:r>
       <w:r>
-        <w:rPr>
-          <w:sz w:val="28"/>
-        </w:rPr>
         <w:t>1/7 × 1/5</w:t>
       </w:r>
       <w:r>
-        <w:rPr>
-          <w:sz w:val="28"/>
-        </w:rPr>
-        <w:t xml:space="preserve"> =</w:t>
-      </w:r>
-      <w:r>
-        <w:rPr>
-          <w:sz w:val="28"/>
-          <w:szCs w:val="28"/>
-        </w:rPr>
-        <w:t xml:space="preserve"> </w:t>
-      </w:r>
-      <w:r>
-        <w:rPr>
-          <w:color w:val="000000"/>
-          <w:sz w:val="28"/>
-          <w:szCs w:val="28"/>
-        </w:rPr>
+        <w:t xml:space="preserve"> = </w:t>
+      </w:r>
+      <w:r>
         <w:t>0,000453515</w:t>
       </w:r>
       <w:r>
-        <w:rPr>
-          <w:sz w:val="28"/>
-        </w:rPr>
         <w:t>;</w:t>
       </w:r>
     </w:p>
@@ -13458,7 +13520,6 @@
           <w:tab w:val="left" w:pos="8849"/>
         </w:tabs>
         <w:spacing w:line="360" w:lineRule="auto"/>
-        <w:ind w:left="1429" w:hanging="1429"/>
         <w:jc w:val="center"/>
         <w:rPr>
           <w:sz w:val="28"/>
@@ -13564,17 +13625,7 @@
                 <w:rFonts w:ascii="Cambria Math"/>
                 <w:sz w:val="28"/>
               </w:rPr>
-              <m:t>8,</m:t>
-            </m:r>
-            <m:r>
-              <m:rPr>
-                <m:sty m:val="p"/>
-              </m:rPr>
-              <w:rPr>
-                <w:rFonts w:ascii="Cambria Math"/>
-                <w:sz w:val="28"/>
-              </w:rPr>
-              <m:t>4</m:t>
+              <m:t>8,4</m:t>
             </m:r>
           </m:e>
         </m:rad>
@@ -13834,6 +13885,8 @@
           <w:sz w:val="28"/>
         </w:rPr>
       </w:pPr>
+      <w:bookmarkStart w:id="0" w:name="_GoBack"/>
+      <w:bookmarkEnd w:id="0"/>
       <w:r>
         <w:rPr>
           <w:rFonts w:ascii="Lucida Grande" w:eastAsia="Lucida Grande" w:hAnsi="Lucida Grande" w:cs="Lucida Grande"/>
@@ -14783,7 +14836,7 @@
               <w:rPr>
                 <w:color w:val="000000"/>
               </w:rPr>
-              <w:t>0,228084445</w:t>
+              <w:t>0,225442031</w:t>
             </w:r>
           </w:p>
         </w:tc>
@@ -14812,7 +14865,7 @@
               <w:rPr>
                 <w:color w:val="000000"/>
               </w:rPr>
-              <w:t>0,2356682</w:t>
+              <w:t>0,212131012</w:t>
             </w:r>
           </w:p>
         </w:tc>
@@ -14841,7 +14894,7 @@
               <w:rPr>
                 <w:color w:val="000000"/>
               </w:rPr>
-              <w:t>0,175156346</w:t>
+              <w:t>0,197679632</w:t>
             </w:r>
           </w:p>
         </w:tc>
@@ -14870,7 +14923,7 @@
               <w:rPr>
                 <w:color w:val="000000"/>
               </w:rPr>
-              <w:t>0,363788124</w:t>
+              <w:t>0,364747325</w:t>
             </w:r>
           </w:p>
         </w:tc>
@@ -14918,6 +14971,7 @@
         </w:rPr>
         <w:t xml:space="preserve"> </w:t>
       </w:r>
+      <w:proofErr w:type="spellStart"/>
       <w:r>
         <w:rPr>
           <w:b/>
@@ -14925,12 +14979,14 @@
         </w:rPr>
         <w:t>aptmnt</w:t>
       </w:r>
+      <w:proofErr w:type="spellEnd"/>
       <w:r>
         <w:rPr>
           <w:b/>
         </w:rPr>
         <w:t xml:space="preserve">, </w:t>
       </w:r>
+      <w:proofErr w:type="spellStart"/>
       <w:r>
         <w:rPr>
           <w:b/>
@@ -14938,6 +14994,7 @@
         </w:rPr>
         <w:t>centre</w:t>
       </w:r>
+      <w:proofErr w:type="spellEnd"/>
       <w:r>
         <w:rPr>
           <w:b/>
@@ -15000,7 +15057,7 @@
     <w:p>
       <w:pPr>
         <w:pStyle w:val="ad"/>
-        <w:jc w:val="center"/>
+        <w:ind w:firstLine="0"/>
         <w:rPr>
           <w:b/>
           <w:bCs/>
@@ -15010,7 +15067,7 @@
     <w:p>
       <w:pPr>
         <w:pStyle w:val="ad"/>
-        <w:jc w:val="center"/>
+        <w:ind w:firstLine="0"/>
         <w:rPr>
           <w:b/>
           <w:bCs/>
@@ -15180,23 +15237,14 @@
     <w:p>
       <w:pPr>
         <w:pStyle w:val="ad"/>
-        <w:ind w:firstLine="0"/>
+        <w:jc w:val="center"/>
+      </w:pPr>
+      <w:r>
         <w:rPr>
           <w:b/>
           <w:bCs/>
         </w:rPr>
-      </w:pPr>
-    </w:p>
-    <w:p>
-      <w:pPr>
-        <w:pStyle w:val="ad"/>
-        <w:jc w:val="center"/>
-      </w:pPr>
-      <w:r>
-        <w:rPr>
-          <w:b/>
-          <w:bCs/>
-        </w:rPr>
+        <w:lastRenderedPageBreak/>
         <w:t>Заключение</w:t>
       </w:r>
       <w:r>
@@ -15439,6 +15487,7 @@
         </w:rPr>
         <w:t xml:space="preserve"> </w:t>
       </w:r>
+      <w:proofErr w:type="spellStart"/>
       <w:r>
         <w:rPr>
           <w:b/>
@@ -15448,6 +15497,7 @@
         </w:rPr>
         <w:t>aptmnt</w:t>
       </w:r>
+      <w:proofErr w:type="spellEnd"/>
       <w:r>
         <w:rPr>
           <w:b/>
@@ -15456,6 +15506,7 @@
         </w:rPr>
         <w:t xml:space="preserve">, </w:t>
       </w:r>
+      <w:proofErr w:type="spellStart"/>
       <w:r>
         <w:rPr>
           <w:b/>
@@ -15465,6 +15516,7 @@
         </w:rPr>
         <w:t>centre</w:t>
       </w:r>
+      <w:proofErr w:type="spellEnd"/>
       <w:r>
         <w:rPr>
           <w:b/>
@@ -15622,7 +15674,7 @@
           <w:rPr>
             <w:noProof/>
           </w:rPr>
-          <w:t>2</w:t>
+          <w:t>8</w:t>
         </w:r>
         <w:r>
           <w:rPr>
@@ -20663,7 +20715,7 @@
 </file>
 
 <file path=customXml/itemProps1.xml><?xml version="1.0" encoding="utf-8"?>
-<ds:datastoreItem xmlns:ds="http://schemas.openxmlformats.org/officeDocument/2006/customXml" ds:itemID="{1E1A68FE-45A3-FB4F-8CF2-60AEFE052CC2}">
+<ds:datastoreItem xmlns:ds="http://schemas.openxmlformats.org/officeDocument/2006/customXml" ds:itemID="{C56AD9AE-C248-A542-9B1D-8CDC41A7B813}">
   <ds:schemaRefs>
     <ds:schemaRef ds:uri="http://schemas.openxmlformats.org/officeDocument/2006/bibliography"/>
   </ds:schemaRefs>

</xml_diff>

<commit_message>
Fixed priorities in second-level comparision
</commit_message>
<xml_diff>
--- a/doc/apartments.docx
+++ b/doc/apartments.docx
@@ -3964,7 +3964,13 @@
               <w:rPr>
                 <w:color w:val="000000"/>
               </w:rPr>
-              <w:t>0,12</w:t>
+              <w:t>0,1</w:t>
+            </w:r>
+            <w:r>
+              <w:rPr>
+                <w:color w:val="000000"/>
+              </w:rPr>
+              <w:t>1</w:t>
             </w:r>
           </w:p>
         </w:tc>
@@ -4202,7 +4208,13 @@
               <w:rPr>
                 <w:color w:val="000000"/>
               </w:rPr>
-              <w:t>0,27</w:t>
+              <w:t>0,2</w:t>
+            </w:r>
+            <w:r>
+              <w:rPr>
+                <w:color w:val="000000"/>
+              </w:rPr>
+              <w:t>5</w:t>
             </w:r>
           </w:p>
         </w:tc>
@@ -4382,7 +4394,7 @@
               <w:rPr>
                 <w:color w:val="000000"/>
               </w:rPr>
-              <w:t>5,00</w:t>
+              <w:t>0,20</w:t>
             </w:r>
           </w:p>
         </w:tc>
@@ -4440,7 +4452,13 @@
               <w:rPr>
                 <w:color w:val="000000"/>
               </w:rPr>
-              <w:t>0,14</w:t>
+              <w:t>0,</w:t>
+            </w:r>
+            <w:r>
+              <w:rPr>
+                <w:color w:val="000000"/>
+              </w:rPr>
+              <w:t>08</w:t>
             </w:r>
           </w:p>
         </w:tc>
@@ -4800,7 +4818,7 @@
               <w:rPr>
                 <w:color w:val="000000"/>
               </w:rPr>
-              <w:t>0,20</w:t>
+              <w:t>5,00</w:t>
             </w:r>
           </w:p>
         </w:tc>
@@ -4887,7 +4905,13 @@
               <w:rPr>
                 <w:color w:val="000000"/>
               </w:rPr>
-              <w:t>3,00</w:t>
+              <w:t>2</w:t>
+            </w:r>
+            <w:r>
+              <w:rPr>
+                <w:color w:val="000000"/>
+              </w:rPr>
+              <w:t>,00</w:t>
             </w:r>
           </w:p>
         </w:tc>
@@ -4916,7 +4940,13 @@
               <w:rPr>
                 <w:color w:val="000000"/>
               </w:rPr>
-              <w:t>0,20</w:t>
+              <w:t>0,</w:t>
+            </w:r>
+            <w:r>
+              <w:rPr>
+                <w:color w:val="000000"/>
+              </w:rPr>
+              <w:t>30</w:t>
             </w:r>
           </w:p>
         </w:tc>
@@ -5097,7 +5127,13 @@
               <w:rPr>
                 <w:color w:val="000000"/>
               </w:rPr>
-              <w:t>0,33</w:t>
+              <w:t>0,</w:t>
+            </w:r>
+            <w:r>
+              <w:rPr>
+                <w:color w:val="000000"/>
+              </w:rPr>
+              <w:t>5</w:t>
             </w:r>
           </w:p>
         </w:tc>
@@ -5155,12 +5191,105 @@
               <w:rPr>
                 <w:color w:val="000000"/>
               </w:rPr>
-              <w:t>0,23</w:t>
+              <w:t>0,2</w:t>
+            </w:r>
+            <w:r>
+              <w:rPr>
+                <w:color w:val="000000"/>
+              </w:rPr>
+              <w:t>2</w:t>
             </w:r>
           </w:p>
         </w:tc>
       </w:tr>
     </w:tbl>
+    <w:p>
+      <w:pPr>
+        <w:jc w:val="center"/>
+        <w:rPr>
+          <w:b/>
+          <w:color w:val="000000"/>
+        </w:rPr>
+      </w:pPr>
+      <w:r>
+        <w:rPr>
+          <w:b/>
+          <w:sz w:val="32"/>
+        </w:rPr>
+        <w:t>λ</w:t>
+      </w:r>
+      <w:r>
+        <w:rPr>
+          <w:b/>
+          <w:vertAlign w:val="subscript"/>
+          <w:lang w:val="en-US"/>
+        </w:rPr>
+        <w:t>max</w:t>
+      </w:r>
+      <w:r>
+        <w:rPr>
+          <w:b/>
+          <w:vertAlign w:val="subscript"/>
+        </w:rPr>
+        <w:t xml:space="preserve"> </w:t>
+      </w:r>
+      <w:r>
+        <w:rPr>
+          <w:b/>
+        </w:rPr>
+        <w:t xml:space="preserve">= </w:t>
+      </w:r>
+      <w:r>
+        <w:rPr>
+          <w:b/>
+          <w:color w:val="000000"/>
+        </w:rPr>
+        <w:t>6,732374587</w:t>
+      </w:r>
+      <w:r>
+        <w:rPr>
+          <w:b/>
+        </w:rPr>
+        <w:t>;</w:t>
+      </w:r>
+    </w:p>
+    <w:p>
+      <w:pPr>
+        <w:jc w:val="center"/>
+        <w:rPr>
+          <w:b/>
+          <w:color w:val="000000"/>
+          <w:lang w:val="en-US"/>
+        </w:rPr>
+      </w:pPr>
+      <w:r>
+        <w:rPr>
+          <w:b/>
+        </w:rPr>
+        <w:t>ИС =</w:t>
+      </w:r>
+      <w:r>
+        <w:rPr>
+          <w:b/>
+        </w:rPr>
+        <w:t xml:space="preserve"> </w:t>
+      </w:r>
+      <w:r>
+        <w:rPr>
+          <w:b/>
+          <w:color w:val="000000"/>
+        </w:rPr>
+        <w:t>0,146474917</w:t>
+      </w:r>
+      <w:r>
+        <w:rPr>
+          <w:b/>
+          <w:color w:val="000000"/>
+          <w:lang w:val="en-US"/>
+        </w:rPr>
+        <w:t>;</w:t>
+      </w:r>
+    </w:p>
     <w:p>
       <w:pPr>
         <w:jc w:val="center"/>
@@ -5169,112 +5298,41 @@
           <w:color w:val="000000"/>
           <w:sz w:val="22"/>
           <w:szCs w:val="22"/>
+          <w:lang w:val="en-US"/>
         </w:rPr>
       </w:pPr>
       <w:r>
         <w:rPr>
           <w:b/>
-          <w:sz w:val="32"/>
-        </w:rPr>
-        <w:t>λ</w:t>
+        </w:rPr>
+        <w:t xml:space="preserve">ОС </w:t>
       </w:r>
       <w:r>
         <w:rPr>
           <w:b/>
-          <w:vertAlign w:val="subscript"/>
-          <w:lang w:val="en-US"/>
-        </w:rPr>
-        <w:t>max</w:t>
+        </w:rPr>
+        <w:t xml:space="preserve">= </w:t>
       </w:r>
       <w:r>
         <w:rPr>
           <w:b/>
-          <w:vertAlign w:val="subscript"/>
-        </w:rPr>
-        <w:t xml:space="preserve"> </w:t>
+        </w:rPr>
+        <w:t>11,8</w:t>
       </w:r>
       <w:r>
         <w:rPr>
           <w:b/>
         </w:rPr>
-        <w:t xml:space="preserve">= </w:t>
+        <w:t>%</w:t>
       </w:r>
       <w:r>
         <w:rPr>
           <w:b/>
-          <w:color w:val="000000"/>
-        </w:rPr>
-        <w:t>8,16313</w:t>
-      </w:r>
-      <w:r>
-        <w:rPr>
-          <w:b/>
-        </w:rPr>
-        <w:t>;</w:t>
-      </w:r>
-    </w:p>
-    <w:p>
-      <w:pPr>
-        <w:jc w:val="center"/>
-        <w:rPr>
-          <w:rFonts w:ascii="Calibri" w:hAnsi="Calibri"/>
-          <w:color w:val="000000"/>
-        </w:rPr>
-      </w:pPr>
-      <w:r>
-        <w:rPr>
-          <w:b/>
-        </w:rPr>
-        <w:t>ИС =</w:t>
-      </w:r>
-      <w:r>
-        <w:rPr>
-          <w:b/>
-        </w:rPr>
-        <w:t xml:space="preserve"> </w:t>
-      </w:r>
-      <w:r>
-        <w:rPr>
-          <w:b/>
-          <w:color w:val="000000"/>
-        </w:rPr>
-        <w:t>0,432626</w:t>
-      </w:r>
-      <w:r>
-        <w:rPr>
-          <w:b/>
-        </w:rPr>
-        <w:t>;</w:t>
-      </w:r>
-    </w:p>
-    <w:p>
-      <w:pPr>
-        <w:jc w:val="center"/>
-        <w:rPr>
-          <w:rFonts w:ascii="Calibri" w:hAnsi="Calibri"/>
-          <w:color w:val="000000"/>
-          <w:sz w:val="22"/>
-          <w:szCs w:val="22"/>
-        </w:rPr>
-      </w:pPr>
-      <w:r>
-        <w:rPr>
-          <w:b/>
-        </w:rPr>
-        <w:t xml:space="preserve">ОС </w:t>
-      </w:r>
-      <w:r>
-        <w:rPr>
-          <w:b/>
-        </w:rPr>
-        <w:t>= 3,5%</w:t>
-      </w:r>
-      <w:r>
-        <w:rPr>
-          <w:b/>
         </w:rPr>
         <w:t>.</w:t>
       </w:r>
+      <w:bookmarkStart w:id="0" w:name="_GoBack"/>
+      <w:bookmarkEnd w:id="0"/>
     </w:p>
     <w:p>
       <w:pPr>
@@ -12543,7 +12601,21 @@
           <w:sz w:val="28"/>
           <w:szCs w:val="28"/>
         </w:rPr>
-        <w:t xml:space="preserve">ОС находится в пределах допустимых 10 процентов. Это означает, что сильного противоречия в матрицах нет, и можно приступить к следующему шагу МАИ </w:t>
+        <w:t>ОС на</w:t>
+      </w:r>
+      <w:r>
+        <w:rPr>
+          <w:sz w:val="28"/>
+          <w:szCs w:val="28"/>
+        </w:rPr>
+        <w:t>ходится в пределах допустимых 20</w:t>
+      </w:r>
+      <w:r>
+        <w:rPr>
+          <w:sz w:val="28"/>
+          <w:szCs w:val="28"/>
+        </w:rPr>
+        <w:t xml:space="preserve"> процентов. Это означает, что сильного противоречия в матрицах нет, и можно приступить к следующему шагу МАИ </w:t>
       </w:r>
       <w:r>
         <w:rPr>
@@ -12757,7 +12829,7 @@
           <v:shape id="_x0000_i1025" type="#_x0000_t75" style="width:10.3pt;height:17.15pt" o:ole="">
             <v:imagedata r:id="rId9" o:title=""/>
           </v:shape>
-          <o:OLEObject Type="Embed" ProgID="Equation.3" ShapeID="_x0000_i1025" DrawAspect="Content" ObjectID="_1577479129" r:id="rId10"/>
+          <o:OLEObject Type="Embed" ProgID="Equation.3" ShapeID="_x0000_i1025" DrawAspect="Content" ObjectID="_1578173387" r:id="rId10"/>
         </w:object>
       </w:r>
       <m:oMath>
@@ -13194,6 +13266,12 @@
         <w:rPr>
           <w:sz w:val="28"/>
         </w:rPr>
+        <w:t>1/</w:t>
+      </w:r>
+      <w:r>
+        <w:rPr>
+          <w:sz w:val="28"/>
+        </w:rPr>
         <w:t>5  ×</w:t>
       </w:r>
       <w:r>
@@ -13212,7 +13290,7 @@
         <w:rPr>
           <w:sz w:val="28"/>
         </w:rPr>
-        <w:t>1</w:t>
+        <w:t>0,04</w:t>
       </w:r>
       <w:r>
         <w:rPr>
@@ -13254,16 +13332,26 @@
                 <m:sty m:val="p"/>
               </m:rPr>
               <w:rPr>
-                <w:rFonts w:ascii="Cambria Math"/>
+                <w:rFonts w:ascii="Cambria Math" w:hAnsi="Cambria Math"/>
                 <w:sz w:val="28"/>
               </w:rPr>
-              <m:t>1</m:t>
+              <m:t>0,</m:t>
             </m:r>
             <m:r>
               <m:rPr>
                 <m:sty m:val="p"/>
               </m:rPr>
               <w:rPr>
+                <w:rFonts w:ascii="Cambria Math" w:hAnsi="Cambria Math"/>
+                <w:sz w:val="28"/>
+              </w:rPr>
+              <m:t>04</m:t>
+            </m:r>
+            <m:r>
+              <m:rPr>
+                <m:sty m:val="p"/>
+              </m:rPr>
+              <w:rPr>
                 <w:rFonts w:ascii="Cambria Math"/>
                 <w:sz w:val="28"/>
                 <w:szCs w:val="28"/>
@@ -13296,7 +13384,7 @@
           <w:sz w:val="28"/>
           <w:szCs w:val="28"/>
         </w:rPr>
-        <w:t>1</w:t>
+        <w:t>0,58</w:t>
       </w:r>
       <w:r>
         <w:rPr>
@@ -13352,9 +13440,6 @@
         <w:t>1/3 × 1/7</w:t>
       </w:r>
       <w:r>
-        <w:rPr>
-          <w:lang w:val="en-US"/>
-        </w:rPr>
         <w:t xml:space="preserve"> </w:t>
       </w:r>
       <w:r>
@@ -13548,19 +13633,19 @@
         <w:rPr>
           <w:sz w:val="28"/>
         </w:rPr>
-        <w:t>1/5 × 7 × 1 × 3</w:t>
-      </w:r>
-      <w:r>
-        <w:rPr>
-          <w:sz w:val="28"/>
-        </w:rPr>
-        <w:t xml:space="preserve"> = 8,</w:t>
-      </w:r>
-      <w:r>
-        <w:rPr>
-          <w:sz w:val="28"/>
-        </w:rPr>
-        <w:t>4</w:t>
+        <w:t>5 × 7 × 1 × 2 = 140</w:t>
+      </w:r>
+      <w:r>
+        <w:rPr>
+          <w:sz w:val="28"/>
+        </w:rPr>
+        <w:t>,</w:t>
+      </w:r>
+      <w:r>
+        <w:rPr>
+          <w:sz w:val="28"/>
+        </w:rPr>
+        <w:t>00</w:t>
       </w:r>
       <w:r>
         <w:rPr>
@@ -13625,7 +13710,7 @@
                 <w:rFonts w:ascii="Cambria Math"/>
                 <w:sz w:val="28"/>
               </w:rPr>
-              <m:t>8,4</m:t>
+              <m:t>140,00</m:t>
             </m:r>
           </m:e>
         </m:rad>
@@ -13650,16 +13735,7 @@
           <w:sz w:val="28"/>
           <w:szCs w:val="28"/>
         </w:rPr>
-        <w:t>1</w:t>
-      </w:r>
-      <w:r>
-        <w:rPr>
-          <w:b/>
-          <w:sz w:val="28"/>
-          <w:szCs w:val="28"/>
-          <w:lang w:val="en-US"/>
-        </w:rPr>
-        <w:t>,43</w:t>
+        <w:t>2,28</w:t>
       </w:r>
       <w:r>
         <w:rPr>
@@ -13742,7 +13818,13 @@
         <w:rPr>
           <w:sz w:val="28"/>
         </w:rPr>
-        <w:t>× 1 × 5 × 1/3</w:t>
+        <w:t>× 1 × 5 × 1/</w:t>
+      </w:r>
+      <w:r>
+        <w:rPr>
+          <w:sz w:val="28"/>
+        </w:rPr>
+        <w:t>2</w:t>
       </w:r>
       <w:r>
         <w:rPr>
@@ -13754,7 +13836,7 @@
         <w:rPr>
           <w:sz w:val="28"/>
         </w:rPr>
-        <w:t>16,67</w:t>
+        <w:t>25,00</w:t>
       </w:r>
       <w:r>
         <w:rPr>
@@ -13818,7 +13900,7 @@
                 <w:rFonts w:ascii="Cambria Math"/>
                 <w:sz w:val="28"/>
               </w:rPr>
-              <m:t>16,67</m:t>
+              <m:t>25,00</m:t>
             </m:r>
             <m:r>
               <m:rPr>
@@ -13847,7 +13929,7 @@
           <w:sz w:val="28"/>
           <w:szCs w:val="28"/>
         </w:rPr>
-        <w:t>1,60</w:t>
+        <w:t>1,71</w:t>
       </w:r>
       <w:r>
         <w:rPr>
@@ -13885,8 +13967,6 @@
           <w:sz w:val="28"/>
         </w:rPr>
       </w:pPr>
-      <w:bookmarkStart w:id="0" w:name="_GoBack"/>
-      <w:bookmarkEnd w:id="0"/>
       <w:r>
         <w:rPr>
           <w:rFonts w:ascii="Lucida Grande" w:eastAsia="Lucida Grande" w:hAnsi="Lucida Grande" w:cs="Lucida Grande"/>
@@ -13912,9 +13992,17 @@
       </w:r>
       <w:r>
         <w:rPr>
+          <w:bCs/>
           <w:sz w:val="28"/>
           <w:szCs w:val="28"/>
         </w:rPr>
+        <w:t xml:space="preserve"> </w:t>
+      </w:r>
+      <w:r>
+        <w:rPr>
+          <w:sz w:val="28"/>
+          <w:szCs w:val="28"/>
+        </w:rPr>
         <w:t xml:space="preserve">+ </w:t>
       </w:r>
       <w:r>
@@ -13937,7 +14025,7 @@
           <w:sz w:val="28"/>
           <w:szCs w:val="28"/>
         </w:rPr>
-        <w:t>1</w:t>
+        <w:t>0,58</w:t>
       </w:r>
       <w:r>
         <w:rPr>
@@ -13982,7 +14070,7 @@
           <w:sz w:val="28"/>
           <w:szCs w:val="28"/>
         </w:rPr>
-        <w:t>1,43</w:t>
+        <w:t>2,28</w:t>
       </w:r>
       <w:r>
         <w:rPr>
@@ -13996,7 +14084,7 @@
           <w:sz w:val="28"/>
           <w:szCs w:val="28"/>
         </w:rPr>
-        <w:t>1,60</w:t>
+        <w:t>1,71</w:t>
       </w:r>
       <w:r>
         <w:rPr>
@@ -14019,7 +14107,7 @@
           <w:sz w:val="28"/>
           <w:szCs w:val="28"/>
         </w:rPr>
-        <w:t>7,05</w:t>
+        <w:t>7,60</w:t>
       </w:r>
     </w:p>
     <w:p>
@@ -14081,7 +14169,7 @@
           <w:sz w:val="28"/>
           <w:szCs w:val="28"/>
         </w:rPr>
-        <w:t>7,05</w:t>
+        <w:t>7,60</w:t>
       </w:r>
       <w:r>
         <w:rPr>
@@ -14112,7 +14200,7 @@
           <w:sz w:val="28"/>
           <w:szCs w:val="28"/>
         </w:rPr>
-        <w:t>12</w:t>
+        <w:t>11</w:t>
       </w:r>
       <w:r>
         <w:rPr>
@@ -14160,7 +14248,7 @@
           <w:sz w:val="28"/>
           <w:szCs w:val="28"/>
         </w:rPr>
-        <w:t>7,05</w:t>
+        <w:t>7,60</w:t>
       </w:r>
       <w:r>
         <w:rPr>
@@ -14184,7 +14272,7 @@
           <w:sz w:val="28"/>
           <w:szCs w:val="28"/>
         </w:rPr>
-        <w:t>27</w:t>
+        <w:t>25</w:t>
       </w:r>
       <w:r>
         <w:rPr>
@@ -14209,15 +14297,16 @@
           <w:sz w:val="28"/>
           <w:szCs w:val="28"/>
         </w:rPr>
-        <w:t>1</w:t>
+        <w:t>0</w:t>
       </w:r>
       <w:r>
         <w:rPr>
           <w:bCs/>
           <w:sz w:val="28"/>
           <w:szCs w:val="28"/>
-        </w:rPr>
-        <w:t>,00</w:t>
+          <w:lang w:val="en-US"/>
+        </w:rPr>
+        <w:t>,58</w:t>
       </w:r>
       <w:r>
         <w:rPr>
@@ -14246,7 +14335,7 @@
           <w:sz w:val="28"/>
           <w:szCs w:val="28"/>
         </w:rPr>
-        <w:t>7,05</w:t>
+        <w:t>7,60</w:t>
       </w:r>
       <w:r>
         <w:rPr>
@@ -14269,7 +14358,7 @@
           <w:sz w:val="28"/>
           <w:szCs w:val="28"/>
         </w:rPr>
-        <w:t>0,14</w:t>
+        <w:t>0,08</w:t>
       </w:r>
       <w:r>
         <w:rPr>
@@ -14327,7 +14416,7 @@
           <w:sz w:val="28"/>
           <w:szCs w:val="28"/>
         </w:rPr>
-        <w:t>7,05</w:t>
+        <w:t>7,60</w:t>
       </w:r>
       <w:r>
         <w:rPr>
@@ -14383,7 +14472,7 @@
           <w:sz w:val="28"/>
           <w:szCs w:val="28"/>
         </w:rPr>
-        <w:t>1,43</w:t>
+        <w:t>2,28</w:t>
       </w:r>
       <w:r>
         <w:rPr>
@@ -14411,7 +14500,7 @@
           <w:sz w:val="28"/>
           <w:szCs w:val="28"/>
         </w:rPr>
-        <w:t>7,05</w:t>
+        <w:t>7,60</w:t>
       </w:r>
       <w:r>
         <w:rPr>
@@ -14432,7 +14521,7 @@
           <w:sz w:val="28"/>
           <w:szCs w:val="28"/>
         </w:rPr>
-        <w:t xml:space="preserve"> 0,20</w:t>
+        <w:t xml:space="preserve"> 0,30</w:t>
       </w:r>
       <w:r>
         <w:rPr>
@@ -14456,13 +14545,20 @@
           <w:sz w:val="28"/>
           <w:szCs w:val="28"/>
         </w:rPr>
-        <w:t>1,60</w:t>
+        <w:t>1</w:t>
       </w:r>
       <w:r>
         <w:rPr>
           <w:sz w:val="28"/>
           <w:szCs w:val="28"/>
         </w:rPr>
+        <w:t>,71</w:t>
+      </w:r>
+      <w:r>
+        <w:rPr>
+          <w:sz w:val="28"/>
+          <w:szCs w:val="28"/>
+        </w:rPr>
         <w:t xml:space="preserve"> </w:t>
       </w:r>
       <w:r>
@@ -14484,7 +14580,7 @@
           <w:sz w:val="28"/>
           <w:szCs w:val="28"/>
         </w:rPr>
-        <w:t>7,05</w:t>
+        <w:t>7,60</w:t>
       </w:r>
       <w:r>
         <w:rPr>
@@ -14513,7 +14609,7 @@
           <w:sz w:val="28"/>
           <w:szCs w:val="28"/>
         </w:rPr>
-        <w:t>0,23</w:t>
+        <w:t>0,22</w:t>
       </w:r>
       <w:r>
         <w:rPr>
@@ -14836,7 +14932,7 @@
               <w:rPr>
                 <w:color w:val="000000"/>
               </w:rPr>
-              <w:t>0,225442031</w:t>
+              <w:t>0,200452066</w:t>
             </w:r>
           </w:p>
         </w:tc>
@@ -14865,7 +14961,7 @@
               <w:rPr>
                 <w:color w:val="000000"/>
               </w:rPr>
-              <w:t>0,212131012</w:t>
+              <w:t>0,233096779</w:t>
             </w:r>
           </w:p>
         </w:tc>
@@ -14894,7 +14990,7 @@
               <w:rPr>
                 <w:color w:val="000000"/>
               </w:rPr>
-              <w:t>0,197679632</w:t>
+              <w:t>0,188743488</w:t>
             </w:r>
           </w:p>
         </w:tc>
@@ -14923,7 +15019,7 @@
               <w:rPr>
                 <w:color w:val="000000"/>
               </w:rPr>
-              <w:t>0,364747325</w:t>
+              <w:t>0,377707666</w:t>
             </w:r>
           </w:p>
         </w:tc>
@@ -15437,7 +15533,14 @@
           <w:sz w:val="28"/>
           <w:szCs w:val="28"/>
         </w:rPr>
-        <w:t xml:space="preserve"> и наличие удобств</w:t>
+        <w:t xml:space="preserve"> и </w:t>
+      </w:r>
+      <w:r>
+        <w:rPr>
+          <w:sz w:val="28"/>
+          <w:szCs w:val="28"/>
+        </w:rPr>
+        <w:t>расстояние до общественного транспорта</w:t>
       </w:r>
       <w:r>
         <w:rPr>
@@ -15674,7 +15777,7 @@
           <w:rPr>
             <w:noProof/>
           </w:rPr>
-          <w:t>8</w:t>
+          <w:t>5</w:t>
         </w:r>
         <w:r>
           <w:rPr>
@@ -19362,7 +19465,6 @@
   <w:style w:type="character" w:default="1" w:styleId="a8">
     <w:name w:val="Default Paragraph Font"/>
     <w:uiPriority w:val="1"/>
-    <w:semiHidden/>
     <w:unhideWhenUsed/>
   </w:style>
   <w:style w:type="table" w:default="1" w:styleId="a9">
@@ -20715,7 +20817,7 @@
 </file>
 
 <file path=customXml/itemProps1.xml><?xml version="1.0" encoding="utf-8"?>
-<ds:datastoreItem xmlns:ds="http://schemas.openxmlformats.org/officeDocument/2006/customXml" ds:itemID="{C56AD9AE-C248-A542-9B1D-8CDC41A7B813}">
+<ds:datastoreItem xmlns:ds="http://schemas.openxmlformats.org/officeDocument/2006/customXml" ds:itemID="{993DE376-C6E1-584A-888B-E94702EC2CB9}">
   <ds:schemaRefs>
     <ds:schemaRef ds:uri="http://schemas.openxmlformats.org/officeDocument/2006/bibliography"/>
   </ds:schemaRefs>

</xml_diff>